<commit_message>
updating proposal list for the final subset and fixing hyperlinks
</commit_message>
<xml_diff>
--- a/app/text/03-more-about-subsidies/compare-fishery-stats/subsidies.docx
+++ b/app/text/03-more-about-subsidies/compare-fishery-stats/subsidies.docx
@@ -67,6 +67,7 @@
         <w:t xml:space="preserve">. Hover your mouse over each bar on the graph to learn more. Subsidy estimates are sourced from </w:t>
       </w:r>
       <w:hyperlink r:id="rId5" w:history="1">
+        <w:proofErr w:type="spellStart"/>
         <w:r>
           <w:rPr>
             <w:rStyle w:val="Hyperlink"/>
@@ -74,9 +75,21 @@
             <w:sz w:val="20"/>
             <w:szCs w:val="20"/>
           </w:rPr>
-          <w:t>Sumaila et al. (2019)</w:t>
+          <w:t>Sumaila</w:t>
+        </w:r>
+        <w:proofErr w:type="spellEnd"/>
+        <w:r>
+          <w:rPr>
+            <w:rStyle w:val="Hyperlink"/>
+            <w:rFonts w:ascii="Avenir Light" w:hAnsi="Avenir Light"/>
+            <w:sz w:val="20"/>
+            <w:szCs w:val="20"/>
+          </w:rPr>
+          <w:t> et al. (2019)</w:t>
         </w:r>
       </w:hyperlink>
+      <w:bookmarkStart w:id="0" w:name="_GoBack"/>
+      <w:bookmarkEnd w:id="0"/>
       <w:r>
         <w:rPr>
           <w:rFonts w:ascii="Avenir Light" w:hAnsi="Avenir Light"/>
@@ -85,8 +98,6 @@
         </w:rPr>
         <w:t>.</w:t>
       </w:r>
-      <w:bookmarkStart w:id="0" w:name="_GoBack"/>
-      <w:bookmarkEnd w:id="0"/>
     </w:p>
     <w:sectPr>
       <w:pgSz w:w="12240" w:h="15840"/>
@@ -733,6 +744,7 @@
   <w:style w:type="character" w:default="1" w:styleId="DefaultParagraphFont">
     <w:name w:val="Default Paragraph Font"/>
     <w:uiPriority w:val="1"/>
+    <w:semiHidden/>
     <w:unhideWhenUsed/>
   </w:style>
   <w:style w:type="table" w:default="1" w:styleId="TableNormal">

</xml_diff>